<commit_message>
combine and standardise vars from 2001 and 2011 censuses
</commit_message>
<xml_diff>
--- a/support/records_and_notes.docx
+++ b/support/records_and_notes.docx
@@ -14,12 +14,18 @@
     </w:p>
     <w:p/>
     <w:p>
+      <w:pPr>
+        <w:outlineLvl w:val="0"/>
+      </w:pPr>
       <w:r>
         <w:t>Definition of Greater Glasgow</w:t>
       </w:r>
     </w:p>
     <w:p/>
     <w:p>
+      <w:pPr>
+        <w:outlineLvl w:val="0"/>
+      </w:pPr>
       <w:r>
         <w:t>Hypothesis</w:t>
       </w:r>
@@ -31,6 +37,9 @@
     </w:p>
     <w:p/>
     <w:p>
+      <w:pPr>
+        <w:outlineLvl w:val="0"/>
+      </w:pPr>
       <w:r>
         <w:t>Types of Mix</w:t>
       </w:r>
@@ -44,7 +53,7 @@
       </w:tblPr>
       <w:tblGrid>
         <w:gridCol w:w="2012"/>
-        <w:gridCol w:w="2081"/>
+        <w:gridCol w:w="2143"/>
         <w:gridCol w:w="1765"/>
         <w:gridCol w:w="1765"/>
         <w:gridCol w:w="3967"/>
@@ -584,7 +593,11 @@
           <w:tcPr>
             <w:tcW w:w="1765" w:type="dxa"/>
           </w:tcPr>
-          <w:p/>
+          <w:p>
+            <w:r>
+              <w:t>YES</w:t>
+            </w:r>
+          </w:p>
         </w:tc>
         <w:tc>
           <w:tcPr>
@@ -602,7 +615,10 @@
           </w:tcPr>
           <w:p>
             <w:r>
-              <w:t>Data/derived/highest_qual_2011.csv</w:t>
+              <w:t>Data/derived/highest_qual</w:t>
+            </w:r>
+            <w:r>
+              <w:t>.csv</w:t>
             </w:r>
           </w:p>
         </w:tc>
@@ -628,19 +644,31 @@
           <w:tcPr>
             <w:tcW w:w="1765" w:type="dxa"/>
           </w:tcPr>
-          <w:p/>
-        </w:tc>
-        <w:tc>
-          <w:tcPr>
-            <w:tcW w:w="1765" w:type="dxa"/>
-          </w:tcPr>
-          <w:p/>
+          <w:p>
+            <w:r>
+              <w:t>YES</w:t>
+            </w:r>
+          </w:p>
+        </w:tc>
+        <w:tc>
+          <w:tcPr>
+            <w:tcW w:w="1765" w:type="dxa"/>
+          </w:tcPr>
+          <w:p>
+            <w:r>
+              <w:t>YES</w:t>
+            </w:r>
+          </w:p>
         </w:tc>
         <w:tc>
           <w:tcPr>
             <w:tcW w:w="1619" w:type="dxa"/>
           </w:tcPr>
-          <w:p/>
+          <w:p>
+            <w:r>
+              <w:t>Data/derived/economic_activity.csv</w:t>
+            </w:r>
+          </w:p>
         </w:tc>
       </w:tr>
       <w:tr>
@@ -666,7 +694,7 @@
           </w:tcPr>
           <w:p>
             <w:r>
-              <w:t>TO DO</w:t>
+              <w:t xml:space="preserve">YES </w:t>
             </w:r>
           </w:p>
         </w:tc>
@@ -686,7 +714,7 @@
           </w:tcPr>
           <w:p>
             <w:r>
-              <w:t>Data/derived/sec_by_dz_2011</w:t>
+              <w:t>Data/derived/sec_by_dz</w:t>
             </w:r>
             <w:r>
               <w:t>.csv</w:t>
@@ -717,7 +745,7 @@
           </w:tcPr>
           <w:p>
             <w:r>
-              <w:t>TO DO</w:t>
+              <w:t>YES</w:t>
             </w:r>
           </w:p>
         </w:tc>
@@ -737,7 +765,7 @@
           </w:tcPr>
           <w:p>
             <w:r>
-              <w:t>Data/derived/industry_2011.csv</w:t>
+              <w:t>Data/derived/industry.csv</w:t>
             </w:r>
           </w:p>
         </w:tc>
@@ -770,13 +798,21 @@
           <w:tcPr>
             <w:tcW w:w="1765" w:type="dxa"/>
           </w:tcPr>
-          <w:p/>
-        </w:tc>
-        <w:tc>
-          <w:tcPr>
-            <w:tcW w:w="1765" w:type="dxa"/>
-          </w:tcPr>
-          <w:p/>
+          <w:p>
+            <w:r>
+              <w:t>YES</w:t>
+            </w:r>
+          </w:p>
+        </w:tc>
+        <w:tc>
+          <w:tcPr>
+            <w:tcW w:w="1765" w:type="dxa"/>
+          </w:tcPr>
+          <w:p>
+            <w:r>
+              <w:t>NO</w:t>
+            </w:r>
+          </w:p>
         </w:tc>
         <w:tc>
           <w:tcPr>
@@ -796,19 +832,31 @@
           <w:tcPr>
             <w:tcW w:w="2081" w:type="dxa"/>
           </w:tcPr>
-          <w:p/>
-        </w:tc>
-        <w:tc>
-          <w:tcPr>
-            <w:tcW w:w="1765" w:type="dxa"/>
-          </w:tcPr>
-          <w:p/>
-        </w:tc>
-        <w:tc>
-          <w:tcPr>
-            <w:tcW w:w="1765" w:type="dxa"/>
-          </w:tcPr>
-          <w:p/>
+          <w:p>
+            <w:r>
+              <w:t>Building use (residential/business)</w:t>
+            </w:r>
+          </w:p>
+        </w:tc>
+        <w:tc>
+          <w:tcPr>
+            <w:tcW w:w="1765" w:type="dxa"/>
+          </w:tcPr>
+          <w:p>
+            <w:r>
+              <w:t>YES</w:t>
+            </w:r>
+          </w:p>
+        </w:tc>
+        <w:tc>
+          <w:tcPr>
+            <w:tcW w:w="1765" w:type="dxa"/>
+          </w:tcPr>
+          <w:p>
+            <w:r>
+              <w:t>YES</w:t>
+            </w:r>
+          </w:p>
         </w:tc>
         <w:tc>
           <w:tcPr>
@@ -852,12 +900,18 @@
     </w:tbl>
     <w:p/>
     <w:p>
+      <w:pPr>
+        <w:outlineLvl w:val="0"/>
+      </w:pPr>
       <w:r>
         <w:t>Tenure mix</w:t>
       </w:r>
     </w:p>
     <w:p/>
     <w:p>
+      <w:pPr>
+        <w:outlineLvl w:val="0"/>
+      </w:pPr>
       <w:r>
         <w:t>Occupational mix</w:t>
       </w:r>
@@ -870,18 +924,27 @@
     </w:p>
     <w:p/>
     <w:p>
+      <w:pPr>
+        <w:outlineLvl w:val="0"/>
+      </w:pPr>
       <w:r>
         <w:t>Ethnic mix</w:t>
       </w:r>
     </w:p>
     <w:p/>
     <w:p>
+      <w:pPr>
+        <w:outlineLvl w:val="0"/>
+      </w:pPr>
       <w:r>
         <w:t xml:space="preserve">Data sources </w:t>
       </w:r>
     </w:p>
     <w:p/>
     <w:p>
+      <w:pPr>
+        <w:outlineLvl w:val="0"/>
+      </w:pPr>
       <w:r>
         <w:t>Method</w:t>
       </w:r>
@@ -1252,6 +1315,36 @@
     <w:rsid w:val="009A70C4"/>
     <w:rPr>
       <w:vertAlign w:val="superscript"/>
+    </w:rPr>
+  </w:style>
+  <w:style w:type="paragraph" w:styleId="DocumentMap">
+    <w:name w:val="Document Map"/>
+    <w:basedOn w:val="Normal"/>
+    <w:link w:val="DocumentMapChar"/>
+    <w:uiPriority w:val="99"/>
+    <w:semiHidden/>
+    <w:unhideWhenUsed/>
+    <w:rsid w:val="00FD4F89"/>
+    <w:pPr>
+      <w:spacing w:after="0" w:line="240" w:lineRule="auto"/>
+    </w:pPr>
+    <w:rPr>
+      <w:rFonts w:ascii="Tahoma" w:hAnsi="Tahoma" w:cs="Tahoma"/>
+      <w:sz w:val="16"/>
+      <w:szCs w:val="16"/>
+    </w:rPr>
+  </w:style>
+  <w:style w:type="character" w:customStyle="1" w:styleId="DocumentMapChar">
+    <w:name w:val="Document Map Char"/>
+    <w:basedOn w:val="DefaultParagraphFont"/>
+    <w:link w:val="DocumentMap"/>
+    <w:uiPriority w:val="99"/>
+    <w:semiHidden/>
+    <w:rsid w:val="00FD4F89"/>
+    <w:rPr>
+      <w:rFonts w:ascii="Tahoma" w:hAnsi="Tahoma" w:cs="Tahoma"/>
+      <w:sz w:val="16"/>
+      <w:szCs w:val="16"/>
     </w:rPr>
   </w:style>
 </w:styles>

</xml_diff>

<commit_message>
update records and notes
</commit_message>
<xml_diff>
--- a/support/records_and_notes.docx
+++ b/support/records_and_notes.docx
@@ -79,7 +79,7 @@
         </w:tc>
         <w:tc>
           <w:tcPr>
-            <w:tcW w:w="2081" w:type="dxa"/>
+            <w:tcW w:w="2143" w:type="dxa"/>
           </w:tcPr>
           <w:p>
             <w:pPr>
@@ -133,7 +133,7 @@
         </w:tc>
         <w:tc>
           <w:tcPr>
-            <w:tcW w:w="1619" w:type="dxa"/>
+            <w:tcW w:w="3967" w:type="dxa"/>
           </w:tcPr>
           <w:p>
             <w:pPr>
@@ -163,7 +163,7 @@
         </w:tc>
         <w:tc>
           <w:tcPr>
-            <w:tcW w:w="2081" w:type="dxa"/>
+            <w:tcW w:w="2143" w:type="dxa"/>
           </w:tcPr>
           <w:p>
             <w:r>
@@ -193,7 +193,7 @@
         </w:tc>
         <w:tc>
           <w:tcPr>
-            <w:tcW w:w="1619" w:type="dxa"/>
+            <w:tcW w:w="3967" w:type="dxa"/>
           </w:tcPr>
           <w:p>
             <w:r>
@@ -215,7 +215,7 @@
         </w:tc>
         <w:tc>
           <w:tcPr>
-            <w:tcW w:w="2081" w:type="dxa"/>
+            <w:tcW w:w="2143" w:type="dxa"/>
           </w:tcPr>
           <w:p>
             <w:r>
@@ -251,7 +251,7 @@
         </w:tc>
         <w:tc>
           <w:tcPr>
-            <w:tcW w:w="1619" w:type="dxa"/>
+            <w:tcW w:w="3967" w:type="dxa"/>
           </w:tcPr>
           <w:p>
             <w:r>
@@ -269,7 +269,7 @@
         </w:tc>
         <w:tc>
           <w:tcPr>
-            <w:tcW w:w="2081" w:type="dxa"/>
+            <w:tcW w:w="2143" w:type="dxa"/>
           </w:tcPr>
           <w:p>
             <w:r>
@@ -305,7 +305,7 @@
         </w:tc>
         <w:tc>
           <w:tcPr>
-            <w:tcW w:w="1619" w:type="dxa"/>
+            <w:tcW w:w="3967" w:type="dxa"/>
           </w:tcPr>
           <w:p>
             <w:r>
@@ -323,7 +323,7 @@
         </w:tc>
         <w:tc>
           <w:tcPr>
-            <w:tcW w:w="2081" w:type="dxa"/>
+            <w:tcW w:w="2143" w:type="dxa"/>
           </w:tcPr>
           <w:p>
             <w:r>
@@ -359,7 +359,7 @@
         </w:tc>
         <w:tc>
           <w:tcPr>
-            <w:tcW w:w="1619" w:type="dxa"/>
+            <w:tcW w:w="3967" w:type="dxa"/>
           </w:tcPr>
           <w:p>
             <w:r>
@@ -381,7 +381,7 @@
         </w:tc>
         <w:tc>
           <w:tcPr>
-            <w:tcW w:w="2081" w:type="dxa"/>
+            <w:tcW w:w="2143" w:type="dxa"/>
           </w:tcPr>
           <w:p>
             <w:r>
@@ -411,7 +411,7 @@
         </w:tc>
         <w:tc>
           <w:tcPr>
-            <w:tcW w:w="1619" w:type="dxa"/>
+            <w:tcW w:w="3967" w:type="dxa"/>
           </w:tcPr>
           <w:p>
             <w:r>
@@ -429,7 +429,7 @@
         </w:tc>
         <w:tc>
           <w:tcPr>
-            <w:tcW w:w="2081" w:type="dxa"/>
+            <w:tcW w:w="2143" w:type="dxa"/>
           </w:tcPr>
           <w:p>
             <w:r>
@@ -462,7 +462,7 @@
         </w:tc>
         <w:tc>
           <w:tcPr>
-            <w:tcW w:w="1619" w:type="dxa"/>
+            <w:tcW w:w="3967" w:type="dxa"/>
           </w:tcPr>
           <w:p>
             <w:r>
@@ -480,7 +480,7 @@
         </w:tc>
         <w:tc>
           <w:tcPr>
-            <w:tcW w:w="2081" w:type="dxa"/>
+            <w:tcW w:w="2143" w:type="dxa"/>
           </w:tcPr>
           <w:p>
             <w:r>
@@ -510,7 +510,7 @@
         </w:tc>
         <w:tc>
           <w:tcPr>
-            <w:tcW w:w="1619" w:type="dxa"/>
+            <w:tcW w:w="3967" w:type="dxa"/>
           </w:tcPr>
           <w:p>
             <w:r>
@@ -528,7 +528,7 @@
         </w:tc>
         <w:tc>
           <w:tcPr>
-            <w:tcW w:w="2081" w:type="dxa"/>
+            <w:tcW w:w="2143" w:type="dxa"/>
           </w:tcPr>
           <w:p>
             <w:r>
@@ -558,7 +558,7 @@
         </w:tc>
         <w:tc>
           <w:tcPr>
-            <w:tcW w:w="1619" w:type="dxa"/>
+            <w:tcW w:w="3967" w:type="dxa"/>
           </w:tcPr>
           <w:p>
             <w:r>
@@ -581,7 +581,7 @@
         </w:tc>
         <w:tc>
           <w:tcPr>
-            <w:tcW w:w="2081" w:type="dxa"/>
+            <w:tcW w:w="2143" w:type="dxa"/>
           </w:tcPr>
           <w:p>
             <w:r>
@@ -611,7 +611,7 @@
         </w:tc>
         <w:tc>
           <w:tcPr>
-            <w:tcW w:w="1619" w:type="dxa"/>
+            <w:tcW w:w="3967" w:type="dxa"/>
           </w:tcPr>
           <w:p>
             <w:r>
@@ -632,7 +632,7 @@
         </w:tc>
         <w:tc>
           <w:tcPr>
-            <w:tcW w:w="2081" w:type="dxa"/>
+            <w:tcW w:w="2143" w:type="dxa"/>
           </w:tcPr>
           <w:p>
             <w:r>
@@ -662,7 +662,7 @@
         </w:tc>
         <w:tc>
           <w:tcPr>
-            <w:tcW w:w="1619" w:type="dxa"/>
+            <w:tcW w:w="3967" w:type="dxa"/>
           </w:tcPr>
           <w:p>
             <w:r>
@@ -680,7 +680,7 @@
         </w:tc>
         <w:tc>
           <w:tcPr>
-            <w:tcW w:w="2081" w:type="dxa"/>
+            <w:tcW w:w="2143" w:type="dxa"/>
           </w:tcPr>
           <w:p>
             <w:r>
@@ -710,7 +710,7 @@
         </w:tc>
         <w:tc>
           <w:tcPr>
-            <w:tcW w:w="1619" w:type="dxa"/>
+            <w:tcW w:w="3967" w:type="dxa"/>
           </w:tcPr>
           <w:p>
             <w:r>
@@ -731,7 +731,7 @@
         </w:tc>
         <w:tc>
           <w:tcPr>
-            <w:tcW w:w="2081" w:type="dxa"/>
+            <w:tcW w:w="2143" w:type="dxa"/>
           </w:tcPr>
           <w:p>
             <w:r>
@@ -761,7 +761,7 @@
         </w:tc>
         <w:tc>
           <w:tcPr>
-            <w:tcW w:w="1619" w:type="dxa"/>
+            <w:tcW w:w="3967" w:type="dxa"/>
           </w:tcPr>
           <w:p>
             <w:r>
@@ -783,42 +783,46 @@
         </w:tc>
         <w:tc>
           <w:tcPr>
-            <w:tcW w:w="2081" w:type="dxa"/>
-          </w:tcPr>
-          <w:p>
-            <w:r>
-              <w:t xml:space="preserve">Vacant/Derelict </w:t>
-            </w:r>
-            <w:r>
-              <w:t>dwellings</w:t>
-            </w:r>
-          </w:p>
-        </w:tc>
-        <w:tc>
-          <w:tcPr>
-            <w:tcW w:w="1765" w:type="dxa"/>
-          </w:tcPr>
-          <w:p>
-            <w:r>
-              <w:t>YES</w:t>
-            </w:r>
-          </w:p>
-        </w:tc>
-        <w:tc>
-          <w:tcPr>
-            <w:tcW w:w="1765" w:type="dxa"/>
-          </w:tcPr>
-          <w:p>
-            <w:r>
-              <w:t>NO</w:t>
-            </w:r>
-          </w:p>
-        </w:tc>
-        <w:tc>
-          <w:tcPr>
-            <w:tcW w:w="1619" w:type="dxa"/>
-          </w:tcPr>
-          <w:p/>
+            <w:tcW w:w="2143" w:type="dxa"/>
+          </w:tcPr>
+          <w:p>
+            <w:r>
+              <w:t>Vacant/</w:t>
+            </w:r>
+            <w:r>
+              <w:t>holiday residences</w:t>
+            </w:r>
+          </w:p>
+        </w:tc>
+        <w:tc>
+          <w:tcPr>
+            <w:tcW w:w="1765" w:type="dxa"/>
+          </w:tcPr>
+          <w:p>
+            <w:r>
+              <w:t>YES</w:t>
+            </w:r>
+          </w:p>
+        </w:tc>
+        <w:tc>
+          <w:tcPr>
+            <w:tcW w:w="1765" w:type="dxa"/>
+          </w:tcPr>
+          <w:p>
+            <w:r>
+              <w:t>YES</w:t>
+            </w:r>
+          </w:p>
+        </w:tc>
+        <w:tc>
+          <w:tcPr>
+            <w:tcW w:w="3967" w:type="dxa"/>
+          </w:tcPr>
+          <w:p>
+            <w:r>
+              <w:t>Data/derived/household_space_use.csv</w:t>
+            </w:r>
+          </w:p>
         </w:tc>
       </w:tr>
       <w:tr>
@@ -830,7 +834,7 @@
         </w:tc>
         <w:tc>
           <w:tcPr>
-            <w:tcW w:w="2081" w:type="dxa"/>
+            <w:tcW w:w="2143" w:type="dxa"/>
           </w:tcPr>
           <w:p>
             <w:r>
@@ -856,45 +860,23 @@
             <w:r>
               <w:t>YES</w:t>
             </w:r>
-          </w:p>
-        </w:tc>
-        <w:tc>
-          <w:tcPr>
-            <w:tcW w:w="1619" w:type="dxa"/>
-          </w:tcPr>
-          <w:p/>
-        </w:tc>
-      </w:tr>
-      <w:tr>
-        <w:tc>
-          <w:tcPr>
-            <w:tcW w:w="2012" w:type="dxa"/>
-          </w:tcPr>
-          <w:p/>
-        </w:tc>
-        <w:tc>
-          <w:tcPr>
-            <w:tcW w:w="2081" w:type="dxa"/>
-          </w:tcPr>
-          <w:p/>
-        </w:tc>
-        <w:tc>
-          <w:tcPr>
-            <w:tcW w:w="1765" w:type="dxa"/>
-          </w:tcPr>
-          <w:p/>
-        </w:tc>
-        <w:tc>
-          <w:tcPr>
-            <w:tcW w:w="1765" w:type="dxa"/>
-          </w:tcPr>
-          <w:p/>
-        </w:tc>
-        <w:tc>
-          <w:tcPr>
-            <w:tcW w:w="1619" w:type="dxa"/>
-          </w:tcPr>
-          <w:p/>
+            <w:r>
+              <w:rPr>
+                <w:rStyle w:val="FootnoteReference"/>
+              </w:rPr>
+              <w:footnoteReference w:id="4"/>
+            </w:r>
+          </w:p>
+        </w:tc>
+        <w:tc>
+          <w:tcPr>
+            <w:tcW w:w="3967" w:type="dxa"/>
+          </w:tcPr>
+          <w:p>
+            <w:r>
+              <w:t>Data/derived/building_use.csv</w:t>
+            </w:r>
+          </w:p>
         </w:tc>
       </w:tr>
     </w:tbl>
@@ -951,6 +933,7 @@
     </w:p>
     <w:p>
       <w:r>
+        <w:lastRenderedPageBreak/>
         <w:t>Calculation and definition of diversity</w:t>
       </w:r>
     </w:p>
@@ -1040,7 +1023,13 @@
         <w:footnoteRef/>
       </w:r>
       <w:r>
-        <w:t xml:space="preserve"> Using 2003 instead</w:t>
+        <w:t xml:space="preserve"> Using 200</w:t>
+      </w:r>
+      <w:r>
+        <w:t>6</w:t>
+      </w:r>
+      <w:r>
+        <w:t xml:space="preserve"> instead</w:t>
       </w:r>
     </w:p>
   </w:footnote>
@@ -1056,8 +1045,46 @@
         <w:footnoteRef/>
       </w:r>
       <w:r>
-        <w:t xml:space="preserve"> Using 2003 instead</w:t>
-      </w:r>
+        <w:t xml:space="preserve"> Using </w:t>
+      </w:r>
+      <w:r>
+        <w:t>200</w:t>
+      </w:r>
+      <w:r>
+        <w:t>6</w:t>
+      </w:r>
+      <w:r>
+        <w:t xml:space="preserve"> instead</w:t>
+      </w:r>
+    </w:p>
+  </w:footnote>
+  <w:footnote w:id="4">
+    <w:p>
+      <w:pPr>
+        <w:pStyle w:val="FootnoteText"/>
+      </w:pPr>
+      <w:r>
+        <w:rPr>
+          <w:rStyle w:val="FootnoteReference"/>
+        </w:rPr>
+        <w:footnoteRef/>
+      </w:r>
+      <w:r>
+        <w:t xml:space="preserve"> </w:t>
+      </w:r>
+      <w:proofErr w:type="gramStart"/>
+      <w:r>
+        <w:t>2010 not 2011.</w:t>
+      </w:r>
+      <w:proofErr w:type="gramEnd"/>
+      <w:r>
+        <w:t xml:space="preserve"> Using Postcode Address File</w:t>
+      </w:r>
+    </w:p>
+    <w:p>
+      <w:pPr>
+        <w:pStyle w:val="FootnoteText"/>
+      </w:pPr>
     </w:p>
   </w:footnote>
 </w:footnotes>

</xml_diff>

<commit_message>
start to write up doc and do corrplots
</commit_message>
<xml_diff>
--- a/support/records_and_notes.docx
+++ b/support/records_and_notes.docx
@@ -4,11 +4,85 @@
   <w:body>
     <w:p>
       <w:r>
+        <w:t>Assessing diversity, change in diversity, and the role of tenure mix, in Greater Glasgow from 2001 to 2010</w:t>
+      </w:r>
+    </w:p>
+    <w:p>
+      <w:r>
+        <w:t>Dr Jon Minton</w:t>
+      </w:r>
+    </w:p>
+    <w:p/>
+    <w:p>
+      <w:r>
+        <w:t>Introduction</w:t>
+      </w:r>
+    </w:p>
+    <w:p>
+      <w:r>
+        <w:t xml:space="preserve">An important question for urban planners is whether changing the mix and diversity of people who live in different parts of a city leads to positive social and health outcomes, such as greater levels of community and public engagement, better employment outcomes, lower crime rates, better education prospects, and better health. The opposite of diversity is segregation, and so asking about diversity in a city is also about asking about segregation within a city. Just as urban segregation can be measured in many ways, and with regard to many different types of variable, so can urban diversity. </w:t>
+      </w:r>
+    </w:p>
+    <w:p/>
+    <w:p>
+      <w:r>
+        <w:t xml:space="preserve">The aim of the research presented below has been to try to understand how the different ways that places can be either more or less diverse could be related. Although they cannot be measured directly, are there a small number of fundamental dimensions of diversity, underlying factors </w:t>
+      </w:r>
+      <w:r>
+        <w:t xml:space="preserve">which mean that certain forms of urban diversity all tend to be co-located and clustered in both physical and statistical space? Is there, ultimately, a single underlying factor, perhaps something intrinsic to a city or region, that makes it more or less diverse compared with other cities or regions. Or, are there two or more factors, meaning that diversity is fundamentally more than a single one urban process or pattern, and so cannot be meaningfully understood by reducing it to a single value? </w:t>
+      </w:r>
+    </w:p>
+    <w:p>
+      <w:r>
+        <w:t>A particular issue for urban planning is whether changes made to any particular form of diversity could lead to changes in some other forms of diversity. Could shiftin</w:t>
+      </w:r>
+      <w:r>
+        <w:t xml:space="preserve">g a diversity item, consistently found to be linked to other diversity items through a latent factor, lead to these other items shifting accordingly? Or, could </w:t>
+      </w:r>
+      <w:proofErr w:type="gramStart"/>
+      <w:r>
+        <w:t>adjusting</w:t>
+      </w:r>
+      <w:proofErr w:type="gramEnd"/>
+      <w:r>
+        <w:t xml:space="preserve"> a single diversity item lead to it becoming </w:t>
+      </w:r>
+      <w:proofErr w:type="spellStart"/>
+      <w:r>
+        <w:t>untethered</w:t>
+      </w:r>
+      <w:proofErr w:type="spellEnd"/>
+      <w:r>
+        <w:t xml:space="preserve"> from the other items that it has historically been associated with? </w:t>
+      </w:r>
+    </w:p>
+    <w:p>
+      <w:r>
+        <w:t>This research is focused, specifically, on understanding whether changing the diversity of tenure of households living in different parts of Greater Glasgow could be expected to lead to particular patterns of change to other forms of measurable diversity. In order to do this, variations in the social mixes of people living in a range of different types o</w:t>
+      </w:r>
+      <w:r>
+        <w:t>...</w:t>
+      </w:r>
+      <w:r>
+        <w:t xml:space="preserve">More specifically, in the case of the </w:t>
+      </w:r>
+      <w:proofErr w:type="spellStart"/>
+      <w:r>
+        <w:t>GoWell</w:t>
+      </w:r>
+      <w:proofErr w:type="spellEnd"/>
+      <w:r>
+        <w:t xml:space="preserve"> project, could adjusting the diversity of tenure of people who live in particular areas of Greater </w:t>
+      </w:r>
+    </w:p>
+    <w:p>
+      <w:r>
         <w:t>Diversities: The relationship between tenure mix and other forms of diversity in Greater Glasgow</w:t>
       </w:r>
     </w:p>
     <w:p>
       <w:r>
+        <w:lastRenderedPageBreak/>
         <w:t>Notes on sources of data and method</w:t>
       </w:r>
     </w:p>
@@ -574,7 +648,6 @@
           </w:tcPr>
           <w:p>
             <w:r>
-              <w:lastRenderedPageBreak/>
               <w:t>Occupation and Employment</w:t>
             </w:r>
           </w:p>
@@ -933,7 +1006,6 @@
     </w:p>
     <w:p>
       <w:r>
-        <w:lastRenderedPageBreak/>
         <w:t>Calculation and definition of diversity</w:t>
       </w:r>
     </w:p>
@@ -1045,10 +1117,7 @@
         <w:footnoteRef/>
       </w:r>
       <w:r>
-        <w:t xml:space="preserve"> Using </w:t>
-      </w:r>
-      <w:r>
-        <w:t>200</w:t>
+        <w:t xml:space="preserve"> Using 200</w:t>
       </w:r>
       <w:r>
         <w:t>6</w:t>

</xml_diff>